<commit_message>
Update default cost of mobile phone handset.
</commit_message>
<xml_diff>
--- a/export/IHR Costing Tool - Definitions and References.docx
+++ b/export/IHR Costing Tool - Definitions and References.docx
@@ -6,8 +6,6 @@
       <w:pPr>
         <w:pStyle w:val="Title"/>
       </w:pPr>
-      <w:bookmarkStart w:id="0" w:name="_GoBack"/>
-      <w:bookmarkEnd w:id="0"/>
       <w:r>
         <w:t xml:space="preserve">IHR Costing Tool – </w:t>
       </w:r>
@@ -69,7 +67,15 @@
         <w:t>support</w:t>
       </w:r>
       <w:r>
-        <w:t xml:space="preserve"> public health efforts such as biosurveillance or emergency response. Administrative organization is divided between intermediate and local level</w:t>
+        <w:t xml:space="preserve"> public health efforts such as </w:t>
+      </w:r>
+      <w:proofErr w:type="spellStart"/>
+      <w:r>
+        <w:t>biosurveillance</w:t>
+      </w:r>
+      <w:proofErr w:type="spellEnd"/>
+      <w:r>
+        <w:t xml:space="preserve"> or emergency response. Administrative organization is divided between intermediate and local level</w:t>
       </w:r>
       <w:r>
         <w:t>s</w:t>
@@ -215,7 +221,15 @@
         <w:t>.</w:t>
       </w:r>
       <w:r>
-        <w:t xml:space="preserve"> Includes facilities participating in IHR-related activities including biosurveillance programs, point-of-care diagnostics for priorities diseases, prevention of healthcare associated infections, and biosafety and biosecurity programs. </w:t>
+        <w:t xml:space="preserve"> Includes facilities participating in IHR-related activities including </w:t>
+      </w:r>
+      <w:proofErr w:type="spellStart"/>
+      <w:r>
+        <w:t>biosurveillance</w:t>
+      </w:r>
+      <w:proofErr w:type="spellEnd"/>
+      <w:r>
+        <w:t xml:space="preserve"> programs, point-of-care diagnostics for priorities diseases, prevention of healthcare associated infections, and biosafety and biosecurity programs. </w:t>
       </w:r>
     </w:p>
     <w:p>
@@ -232,7 +246,15 @@
         <w:t xml:space="preserve">: </w:t>
       </w:r>
       <w:r>
-        <w:t>for the purposes of costing IHR implementation, includes health care workers at the local level participating in biosurveillance.</w:t>
+        <w:t xml:space="preserve">for the purposes of costing IHR implementation, includes health care workers at the local level participating in </w:t>
+      </w:r>
+      <w:proofErr w:type="spellStart"/>
+      <w:r>
+        <w:t>biosurveillance</w:t>
+      </w:r>
+      <w:proofErr w:type="spellEnd"/>
+      <w:r>
+        <w:t>.</w:t>
       </w:r>
     </w:p>
     <w:p>
@@ -1053,7 +1075,14 @@
                 <w:rFonts w:ascii="Calibri" w:eastAsia="Times New Roman" w:hAnsi="Calibri" w:cs="Calibri"/>
                 <w:color w:val="000000"/>
               </w:rPr>
-              <w:t>300 USD per phone</w:t>
+              <w:t>200</w:t>
+            </w:r>
+            <w:r>
+              <w:rPr>
+                <w:rFonts w:ascii="Calibri" w:eastAsia="Times New Roman" w:hAnsi="Calibri" w:cs="Calibri"/>
+                <w:color w:val="000000"/>
+              </w:rPr>
+              <w:t xml:space="preserve"> USD per phone</w:t>
             </w:r>
           </w:p>
         </w:tc>
@@ -1073,7 +1102,15 @@
               <w:rPr>
                 <w:rFonts w:ascii="Calibri" w:eastAsia="Times New Roman" w:hAnsi="Calibri"/>
               </w:rPr>
-              <w:t xml:space="preserve">Divided approximate handset cost (200 USD) over 5 years and added to approximate annual cellular data plan cost (240 USD), rounded to nearest fifty. Handset cost based on typical range of handset costs (examples: https://www.safaricom.co.ke; https://www.statista.com/statistics/283334/global-average-selling-price-smartphones/). </w:t>
+              <w:t>Handset cost based on typ</w:t>
+            </w:r>
+            <w:bookmarkStart w:id="0" w:name="_GoBack"/>
+            <w:bookmarkEnd w:id="0"/>
+            <w:r>
+              <w:rPr>
+                <w:rFonts w:ascii="Calibri" w:eastAsia="Times New Roman" w:hAnsi="Calibri"/>
+              </w:rPr>
+              <w:t xml:space="preserve">ical range of handset costs (examples: https://www.safaricom.co.ke; https://www.statista.com/statistics/283334/global-average-selling-price-smartphones/). </w:t>
             </w:r>
           </w:p>
         </w:tc>
@@ -1166,7 +1203,35 @@
               <w:rPr>
                 <w:rFonts w:ascii="Calibri" w:eastAsia="Times New Roman" w:hAnsi="Calibri"/>
               </w:rPr>
-              <w:t xml:space="preserve">Informed by regional costs per smartphone user from ICT (http://www.itu.int/en/ITU-D/Statistics/Documents/publications/misr2016/MISR2016-w4.pdf).  Also compated to 4 sequential Safaricom 90-day plan costs (240 USD), rounded to nearest fifty (https://www.safaricom.co.ke). </w:t>
+              <w:t xml:space="preserve">Informed by regional costs per smartphone user from ICT (http://www.itu.int/en/ITU-D/Statistics/Documents/publications/misr2016/MISR2016-w4.pdf).  </w:t>
+            </w:r>
+            <w:proofErr w:type="gramStart"/>
+            <w:r>
+              <w:rPr>
+                <w:rFonts w:ascii="Calibri" w:eastAsia="Times New Roman" w:hAnsi="Calibri"/>
+              </w:rPr>
+              <w:t>Also</w:t>
+            </w:r>
+            <w:proofErr w:type="gramEnd"/>
+            <w:r>
+              <w:rPr>
+                <w:rFonts w:ascii="Calibri" w:eastAsia="Times New Roman" w:hAnsi="Calibri"/>
+              </w:rPr>
+              <w:t xml:space="preserve"> </w:t>
+            </w:r>
+            <w:proofErr w:type="spellStart"/>
+            <w:r>
+              <w:rPr>
+                <w:rFonts w:ascii="Calibri" w:eastAsia="Times New Roman" w:hAnsi="Calibri"/>
+              </w:rPr>
+              <w:t>compated</w:t>
+            </w:r>
+            <w:proofErr w:type="spellEnd"/>
+            <w:r>
+              <w:rPr>
+                <w:rFonts w:ascii="Calibri" w:eastAsia="Times New Roman" w:hAnsi="Calibri"/>
+              </w:rPr>
+              <w:t xml:space="preserve"> to 4 sequential Safaricom 90-day plan costs (240 USD), rounded to nearest fifty (https://www.safaricom.co.ke). </w:t>
             </w:r>
           </w:p>
         </w:tc>
@@ -1197,7 +1262,6 @@
                 <w:bCs/>
                 <w:color w:val="000000"/>
               </w:rPr>
-              <w:lastRenderedPageBreak/>
               <w:t>Computer system with office software (per person)</w:t>
             </w:r>
           </w:p>
@@ -1291,6 +1355,7 @@
                 <w:bCs/>
                 <w:color w:val="000000"/>
               </w:rPr>
+              <w:lastRenderedPageBreak/>
               <w:t>Office broadband data plan</w:t>
             </w:r>
           </w:p>
@@ -1489,7 +1554,6 @@
                 <w:bCs/>
                 <w:color w:val="000000"/>
               </w:rPr>
-              <w:lastRenderedPageBreak/>
               <w:t>Office cost per square meter (to buy)</w:t>
             </w:r>
           </w:p>
@@ -1771,6 +1835,7 @@
                 <w:bCs/>
                 <w:color w:val="000000"/>
               </w:rPr>
+              <w:lastRenderedPageBreak/>
               <w:t>Meeting - Small</w:t>
             </w:r>
           </w:p>
@@ -1961,7 +2026,6 @@
                 <w:bCs/>
                 <w:color w:val="000000"/>
               </w:rPr>
-              <w:lastRenderedPageBreak/>
               <w:t>Meeting - Large</w:t>
             </w:r>
           </w:p>

</xml_diff>

<commit_message>
Update reference doc PDFs
*Removed CHWs
*Added mention that Int2 areas optional
</commit_message>
<xml_diff>
--- a/export/IHR Costing Tool - Definitions and References.docx
+++ b/export/IHR Costing Tool - Definitions and References.docx
@@ -15,7 +15,7 @@
     </w:p>
     <w:p>
       <w:r>
-        <w:t>October 2017</w:t>
+        <w:t>September 2018</w:t>
       </w:r>
     </w:p>
     <w:p>
@@ -144,6 +144,64 @@
         </w:rPr>
         <w:t>In countries with multiple intermediate levels that participate in IHR-related activities, this is smaller than the first intermediate level but larger than the local geopolitical units.</w:t>
       </w:r>
+      <w:r>
+        <w:rPr>
+          <w:rFonts w:cs="Calibri"/>
+          <w:color w:val="000000" w:themeColor="text1"/>
+        </w:rPr>
+        <w:t xml:space="preserve"> The numb</w:t>
+      </w:r>
+      <w:r>
+        <w:rPr>
+          <w:rFonts w:cs="Calibri"/>
+          <w:color w:val="000000" w:themeColor="text1"/>
+        </w:rPr>
+        <w:t xml:space="preserve">er of intermediate 2 </w:t>
+      </w:r>
+      <w:r>
+        <w:rPr>
+          <w:rFonts w:cs="Calibri"/>
+          <w:color w:val="000000" w:themeColor="text1"/>
+        </w:rPr>
+        <w:t>administrative units</w:t>
+      </w:r>
+      <w:r>
+        <w:rPr>
+          <w:rFonts w:cs="Calibri"/>
+          <w:color w:val="000000" w:themeColor="text1"/>
+        </w:rPr>
+        <w:t xml:space="preserve"> is</w:t>
+      </w:r>
+      <w:r>
+        <w:rPr>
+          <w:rFonts w:cs="Calibri"/>
+          <w:color w:val="000000" w:themeColor="text1"/>
+        </w:rPr>
+        <w:t xml:space="preserve"> optional</w:t>
+      </w:r>
+      <w:r>
+        <w:rPr>
+          <w:rFonts w:cs="Calibri"/>
+          <w:color w:val="000000" w:themeColor="text1"/>
+        </w:rPr>
+        <w:t>. I</w:t>
+      </w:r>
+      <w:r>
+        <w:rPr>
+          <w:rFonts w:cs="Calibri"/>
+          <w:color w:val="000000" w:themeColor="text1"/>
+        </w:rPr>
+        <w:t xml:space="preserve">f a value is not provided, no activities will be </w:t>
+      </w:r>
+      <w:r>
+        <w:rPr>
+          <w:rFonts w:cs="Calibri"/>
+          <w:color w:val="000000" w:themeColor="text1"/>
+        </w:rPr>
+        <w:t>costed at the intermediate 2 level.</w:t>
+      </w:r>
+      <w:bookmarkStart w:id="0" w:name="_GoBack"/>
+      <w:bookmarkEnd w:id="0"/>
     </w:p>
     <w:p>
       <w:pPr>
@@ -230,31 +288,6 @@
       <w:proofErr w:type="spellEnd"/>
       <w:r>
         <w:t xml:space="preserve"> programs, point-of-care diagnostics for priorities diseases, prevention of healthcare associated infections, and biosafety and biosecurity programs. </w:t>
-      </w:r>
-    </w:p>
-    <w:p>
-      <w:r>
-        <w:rPr>
-          <w:b/>
-        </w:rPr>
-        <w:t>Community Health Workers</w:t>
-      </w:r>
-      <w:r>
-        <w:rPr>
-          <w:b/>
-        </w:rPr>
-        <w:t xml:space="preserve">: </w:t>
-      </w:r>
-      <w:r>
-        <w:t xml:space="preserve">for the purposes of costing IHR implementation, includes health care workers at the local level participating in </w:t>
-      </w:r>
-      <w:proofErr w:type="spellStart"/>
-      <w:r>
-        <w:t>biosurveillance</w:t>
-      </w:r>
-      <w:proofErr w:type="spellEnd"/>
-      <w:r>
-        <w:t>.</w:t>
       </w:r>
     </w:p>
     <w:p>
@@ -1075,14 +1108,7 @@
                 <w:rFonts w:ascii="Calibri" w:eastAsia="Times New Roman" w:hAnsi="Calibri" w:cs="Calibri"/>
                 <w:color w:val="000000"/>
               </w:rPr>
-              <w:t>200</w:t>
-            </w:r>
-            <w:r>
-              <w:rPr>
-                <w:rFonts w:ascii="Calibri" w:eastAsia="Times New Roman" w:hAnsi="Calibri" w:cs="Calibri"/>
-                <w:color w:val="000000"/>
-              </w:rPr>
-              <w:t xml:space="preserve"> USD per phone</w:t>
+              <w:t>300 USD per phone</w:t>
             </w:r>
           </w:p>
         </w:tc>
@@ -1102,15 +1128,7 @@
               <w:rPr>
                 <w:rFonts w:ascii="Calibri" w:eastAsia="Times New Roman" w:hAnsi="Calibri"/>
               </w:rPr>
-              <w:t>Handset cost based on typ</w:t>
-            </w:r>
-            <w:bookmarkStart w:id="0" w:name="_GoBack"/>
-            <w:bookmarkEnd w:id="0"/>
-            <w:r>
-              <w:rPr>
-                <w:rFonts w:ascii="Calibri" w:eastAsia="Times New Roman" w:hAnsi="Calibri"/>
-              </w:rPr>
-              <w:t xml:space="preserve">ical range of handset costs (examples: https://www.safaricom.co.ke; https://www.statista.com/statistics/283334/global-average-selling-price-smartphones/). </w:t>
+              <w:t xml:space="preserve">Divided approximate handset cost (200 USD) over 5 years and added to approximate annual cellular data plan cost (240 USD), rounded to nearest fifty. Handset cost based on typical range of handset costs (examples: https://www.safaricom.co.ke; https://www.statista.com/statistics/283334/global-average-selling-price-smartphones/). </w:t>
             </w:r>
           </w:p>
         </w:tc>
@@ -1262,6 +1280,7 @@
                 <w:bCs/>
                 <w:color w:val="000000"/>
               </w:rPr>
+              <w:lastRenderedPageBreak/>
               <w:t>Computer system with office software (per person)</w:t>
             </w:r>
           </w:p>
@@ -1355,7 +1374,6 @@
                 <w:bCs/>
                 <w:color w:val="000000"/>
               </w:rPr>
-              <w:lastRenderedPageBreak/>
               <w:t>Office broadband data plan</w:t>
             </w:r>
           </w:p>
@@ -1554,6 +1572,7 @@
                 <w:bCs/>
                 <w:color w:val="000000"/>
               </w:rPr>
+              <w:lastRenderedPageBreak/>
               <w:t>Office cost per square meter (to buy)</w:t>
             </w:r>
           </w:p>
@@ -1835,7 +1854,6 @@
                 <w:bCs/>
                 <w:color w:val="000000"/>
               </w:rPr>
-              <w:lastRenderedPageBreak/>
               <w:t>Meeting - Small</w:t>
             </w:r>
           </w:p>
@@ -2026,6 +2044,7 @@
                 <w:bCs/>
                 <w:color w:val="000000"/>
               </w:rPr>
+              <w:lastRenderedPageBreak/>
               <w:t>Meeting - Large</w:t>
             </w:r>
           </w:p>
@@ -2376,7 +2395,7 @@
                 <w:bCs/>
                 <w:noProof/>
               </w:rPr>
-              <w:t>6</w:t>
+              <w:t>1</w:t>
             </w:r>
             <w:r>
               <w:rPr>

</xml_diff>